<commit_message>
Atualizacao correcao de erros
</commit_message>
<xml_diff>
--- a/senai_spmedgroup_sprint1_bd_manha_Bruno/Documentacao/modelo-documentacao.docx
+++ b/senai_spmedgroup_sprint1_bd_manha_Bruno/Documentacao/modelo-documentacao.docx
@@ -2657,7 +2657,6 @@
       <w:pPr>
         <w:jc w:val="both"/>
       </w:pPr>
-      <w:bookmarkStart w:id="4" w:name="_GoBack"/>
       <w:r>
         <w:t>Uma nova clínica médica chamada SP Med</w:t>
       </w:r>
@@ -2678,13 +2677,7 @@
       </w:r>
       <w:proofErr w:type="spellEnd"/>
       <w:r>
-        <w:t xml:space="preserve"> em 2020 na região da Paulista em São Paulo.</w:t>
-      </w:r>
-      <w:r>
-        <w:t xml:space="preserve"> </w:t>
-      </w:r>
-      <w:r>
-        <w:t xml:space="preserve">Fernando </w:t>
+        <w:t xml:space="preserve"> em 2020 na região da Paulista em São Paulo. Fernando </w:t>
       </w:r>
       <w:proofErr w:type="spellStart"/>
       <w:r>
@@ -2692,31 +2685,24 @@
       </w:r>
       <w:proofErr w:type="spellEnd"/>
       <w:r>
-        <w:t xml:space="preserve"> </w:t>
-      </w:r>
-      <w:r>
-        <w:t>quer</w:t>
-      </w:r>
-      <w:r>
-        <w:t xml:space="preserve"> desenvolver um sistema web/mobile integrado onde seja possível realizar a gestão da clínica de forma automatizada e ter acesso fácil aos dados sobre as informações de seus pacientes.</w:t>
+        <w:t xml:space="preserve"> quer desenvolver um sistema web/mobile integrado onde seja possível realizar a gestão da clínica de forma automatizada e ter acesso fácil aos dados sobre as informações de seus pacientes.</w:t>
       </w:r>
     </w:p>
-    <w:bookmarkEnd w:id="4"/>
     <w:p/>
     <w:p>
       <w:pPr>
         <w:pStyle w:val="cabealho1"/>
       </w:pPr>
-      <w:bookmarkStart w:id="5" w:name="_Toc533767845"/>
-      <w:bookmarkStart w:id="6" w:name="_Toc3879732"/>
+      <w:bookmarkStart w:id="4" w:name="_Toc533767845"/>
+      <w:bookmarkStart w:id="5" w:name="_Toc3879732"/>
       <w:r>
         <w:t xml:space="preserve">Descrição do </w:t>
       </w:r>
       <w:r>
         <w:t>projeto</w:t>
       </w:r>
+      <w:bookmarkEnd w:id="4"/>
       <w:bookmarkEnd w:id="5"/>
-      <w:bookmarkEnd w:id="6"/>
     </w:p>
     <w:p>
       <w:r>
@@ -2727,16 +2713,16 @@
       <w:pPr>
         <w:pStyle w:val="cabealho2"/>
       </w:pPr>
-      <w:bookmarkStart w:id="7" w:name="_Toc533767846"/>
-      <w:bookmarkStart w:id="8" w:name="_Toc3879733"/>
+      <w:bookmarkStart w:id="6" w:name="_Toc533767846"/>
+      <w:bookmarkStart w:id="7" w:name="_Toc3879733"/>
       <w:r>
         <w:t xml:space="preserve">Resumo </w:t>
       </w:r>
       <w:r>
         <w:t>do projeto</w:t>
       </w:r>
+      <w:bookmarkEnd w:id="6"/>
       <w:bookmarkEnd w:id="7"/>
-      <w:bookmarkEnd w:id="8"/>
     </w:p>
     <w:p/>
     <w:p>
@@ -3074,14 +3060,14 @@
       <w:pPr>
         <w:pStyle w:val="cabealho1"/>
       </w:pPr>
-      <w:bookmarkStart w:id="9" w:name="_Toc533767847"/>
-      <w:bookmarkStart w:id="10" w:name="_Toc3879734"/>
+      <w:bookmarkStart w:id="8" w:name="_Toc533767847"/>
+      <w:bookmarkStart w:id="9" w:name="_Toc3879734"/>
       <w:r>
         <w:lastRenderedPageBreak/>
         <w:t>Modelagem de Software</w:t>
       </w:r>
+      <w:bookmarkEnd w:id="8"/>
       <w:bookmarkEnd w:id="9"/>
-      <w:bookmarkEnd w:id="10"/>
     </w:p>
     <w:p>
       <w:r>
@@ -3092,13 +3078,13 @@
       <w:pPr>
         <w:pStyle w:val="cabealho2"/>
       </w:pPr>
-      <w:bookmarkStart w:id="11" w:name="_Toc533767848"/>
-      <w:bookmarkStart w:id="12" w:name="_Toc3879735"/>
+      <w:bookmarkStart w:id="10" w:name="_Toc533767848"/>
+      <w:bookmarkStart w:id="11" w:name="_Toc3879735"/>
       <w:r>
         <w:t>Modelo Lógico</w:t>
       </w:r>
+      <w:bookmarkEnd w:id="10"/>
       <w:bookmarkEnd w:id="11"/>
-      <w:bookmarkEnd w:id="12"/>
     </w:p>
     <w:p>
       <w:r>
@@ -3156,13 +3142,13 @@
       <w:pPr>
         <w:pStyle w:val="cabealho2"/>
       </w:pPr>
-      <w:bookmarkStart w:id="13" w:name="_Toc533767849"/>
-      <w:bookmarkStart w:id="14" w:name="_Toc3879736"/>
+      <w:bookmarkStart w:id="12" w:name="_Toc533767849"/>
+      <w:bookmarkStart w:id="13" w:name="_Toc3879736"/>
       <w:r>
         <w:t>Modelo Físico</w:t>
       </w:r>
+      <w:bookmarkEnd w:id="12"/>
       <w:bookmarkEnd w:id="13"/>
-      <w:bookmarkEnd w:id="14"/>
     </w:p>
     <w:p/>
     <w:p>
@@ -3211,14 +3197,14 @@
       <w:pPr>
         <w:pStyle w:val="cabealho2"/>
       </w:pPr>
-      <w:bookmarkStart w:id="15" w:name="_Toc533767850"/>
-      <w:bookmarkStart w:id="16" w:name="_Toc3879737"/>
+      <w:bookmarkStart w:id="14" w:name="_Toc533767850"/>
+      <w:bookmarkStart w:id="15" w:name="_Toc3879737"/>
       <w:r>
         <w:lastRenderedPageBreak/>
         <w:t>Modelo Conceitual</w:t>
       </w:r>
+      <w:bookmarkEnd w:id="14"/>
       <w:bookmarkEnd w:id="15"/>
-      <w:bookmarkEnd w:id="16"/>
     </w:p>
     <w:p/>
     <w:p>
@@ -3279,30 +3265,27 @@
       <w:pPr>
         <w:pStyle w:val="cabealho2"/>
       </w:pPr>
-      <w:bookmarkStart w:id="17" w:name="_Toc533767851"/>
-      <w:bookmarkStart w:id="18" w:name="_Toc3879738"/>
+      <w:bookmarkStart w:id="16" w:name="_Toc533767851"/>
+      <w:bookmarkStart w:id="17" w:name="_Toc3879738"/>
       <w:r>
         <w:lastRenderedPageBreak/>
         <w:t>Cronograma</w:t>
       </w:r>
+      <w:bookmarkEnd w:id="16"/>
       <w:bookmarkEnd w:id="17"/>
-      <w:bookmarkEnd w:id="18"/>
     </w:p>
     <w:p>
       <w:pPr>
         <w:ind w:firstLine="720"/>
       </w:pPr>
-      <w:r>
-        <w:t xml:space="preserve">Links do </w:t>
-      </w:r>
-      <w:proofErr w:type="spellStart"/>
-      <w:r>
-        <w:t>Trello</w:t>
-      </w:r>
-      <w:proofErr w:type="spellEnd"/>
-      <w:r>
-        <w:t xml:space="preserve"> referente ao projeto</w:t>
-      </w:r>
+      <w:hyperlink r:id="rId15" w:history="1">
+        <w:r>
+          <w:rPr>
+            <w:rStyle w:val="Hyperlink"/>
+          </w:rPr>
+          <w:t>https://trello.com/b/lN6meHw3/desenvolvimento-senai-2-turno</w:t>
+        </w:r>
+      </w:hyperlink>
     </w:p>
     <w:tbl>
       <w:tblPr>
@@ -3500,6 +3483,7 @@
         <w:tc>
           <w:tcPr>
             <w:tcW w:w="533" w:type="pct"/>
+            <w:shd w:val="clear" w:color="auto" w:fill="D59811" w:themeFill="accent3" w:themeFillShade="BF"/>
           </w:tcPr>
           <w:p>
             <w:pPr>
@@ -3638,6 +3622,7 @@
         <w:tc>
           <w:tcPr>
             <w:tcW w:w="533" w:type="pct"/>
+            <w:shd w:val="clear" w:color="auto" w:fill="D59811" w:themeFill="accent3" w:themeFillShade="BF"/>
           </w:tcPr>
           <w:p>
             <w:pPr>
@@ -3646,6 +3631,8 @@
               </w:tabs>
               <w:cnfStyle w:val="000000010000" w:firstRow="0" w:lastRow="0" w:firstColumn="0" w:lastColumn="0" w:oddVBand="0" w:evenVBand="0" w:oddHBand="0" w:evenHBand="1" w:firstRowFirstColumn="0" w:firstRowLastColumn="0" w:lastRowFirstColumn="0" w:lastRowLastColumn="0"/>
             </w:pPr>
+            <w:bookmarkStart w:id="18" w:name="_GoBack"/>
+            <w:bookmarkEnd w:id="18"/>
           </w:p>
         </w:tc>
         <w:tc>
@@ -3768,6 +3755,7 @@
         <w:tc>
           <w:tcPr>
             <w:tcW w:w="533" w:type="pct"/>
+            <w:shd w:val="clear" w:color="auto" w:fill="D59811" w:themeFill="accent3" w:themeFillShade="BF"/>
           </w:tcPr>
           <w:p>
             <w:pPr>
@@ -6616,6 +6604,7 @@
     <w:rsid w:val="00406E44"/>
     <w:rsid w:val="004265B1"/>
     <w:rsid w:val="00571EE0"/>
+    <w:rsid w:val="006E21DA"/>
     <w:rsid w:val="00973EE1"/>
     <w:rsid w:val="00BE6D49"/>
   </w:rsids>
@@ -7341,7 +7330,7 @@
 </file>
 
 <file path=customXml/itemProps3.xml><?xml version="1.0" encoding="utf-8"?>
-<ds:datastoreItem xmlns:ds="http://schemas.openxmlformats.org/officeDocument/2006/customXml" ds:itemID="{74318CB6-72CF-4700-929D-4033BBD7EF9D}">
+<ds:datastoreItem xmlns:ds="http://schemas.openxmlformats.org/officeDocument/2006/customXml" ds:itemID="{E5DA86A3-4268-4C43-9198-A661C862201C}">
   <ds:schemaRefs>
     <ds:schemaRef ds:uri="http://schemas.openxmlformats.org/officeDocument/2006/bibliography"/>
   </ds:schemaRefs>

</xml_diff>